<commit_message>
added planned schedule for project deadlines
</commit_message>
<xml_diff>
--- a/Exoplanet Discovery Project Proposal.docx
+++ b/Exoplanet Discovery Project Proposal.docx
@@ -205,6 +205,74 @@
       </w:r>
       <w:r>
         <w:t>ould do a visualization where planets have a marker size based on the station it was discovered.</w:t>
+      </w:r>
+    </w:p>
+    <w:p>
+      <w:r>
+        <w:t>Planned Schedule:</w:t>
+      </w:r>
+    </w:p>
+    <w:p>
+      <w:pPr>
+        <w:pStyle w:val="ListParagraph"/>
+        <w:numPr>
+          <w:ilvl w:val="0"/>
+          <w:numId w:val="5"/>
+        </w:numPr>
+      </w:pPr>
+      <w:r>
+        <w:t>Visualizations (3D Scatter Plot, 2D Scatter Plot, Space Kit Visualization) ideally finished by Saturday (February 1</w:t>
+      </w:r>
+      <w:r>
+        <w:rPr>
+          <w:vertAlign w:val="superscript"/>
+        </w:rPr>
+        <w:t>st</w:t>
+      </w:r>
+      <w:r>
+        <w:t>)</w:t>
+      </w:r>
+    </w:p>
+    <w:p>
+      <w:pPr>
+        <w:pStyle w:val="ListParagraph"/>
+        <w:numPr>
+          <w:ilvl w:val="0"/>
+          <w:numId w:val="5"/>
+        </w:numPr>
+      </w:pPr>
+      <w:r>
+        <w:t>Dataset loaded into and usable from PostgreSQL ideally by Saturday (February 1</w:t>
+      </w:r>
+      <w:r>
+        <w:rPr>
+          <w:vertAlign w:val="superscript"/>
+        </w:rPr>
+        <w:t>st</w:t>
+      </w:r>
+      <w:r>
+        <w:t>)</w:t>
+      </w:r>
+    </w:p>
+    <w:p>
+      <w:pPr>
+        <w:pStyle w:val="ListParagraph"/>
+        <w:numPr>
+          <w:ilvl w:val="0"/>
+          <w:numId w:val="5"/>
+        </w:numPr>
+      </w:pPr>
+      <w:r>
+        <w:t>Monday (February 3</w:t>
+      </w:r>
+      <w:r>
+        <w:rPr>
+          <w:vertAlign w:val="superscript"/>
+        </w:rPr>
+        <w:t>rd</w:t>
+      </w:r>
+      <w:r>
+        <w:t>) will be focused on building our presentation</w:t>
       </w:r>
     </w:p>
     <w:p>
@@ -595,6 +663,119 @@
       </w:pPr>
     </w:lvl>
   </w:abstractNum>
+  <w:abstractNum w:abstractNumId="4" w15:restartNumberingAfterBreak="0">
+    <w:nsid w:val="7F053917"/>
+    <w:multiLevelType w:val="hybridMultilevel"/>
+    <w:tmpl w:val="C4D25DC4"/>
+    <w:lvl w:ilvl="0" w:tplc="04090001">
+      <w:start w:val="1"/>
+      <w:numFmt w:val="bullet"/>
+      <w:lvlText w:val=""/>
+      <w:lvlJc w:val="left"/>
+      <w:pPr>
+        <w:ind w:left="720" w:hanging="360"/>
+      </w:pPr>
+      <w:rPr>
+        <w:rFonts w:ascii="Symbol" w:hAnsi="Symbol" w:hint="default"/>
+      </w:rPr>
+    </w:lvl>
+    <w:lvl w:ilvl="1" w:tplc="04090003" w:tentative="1">
+      <w:start w:val="1"/>
+      <w:numFmt w:val="bullet"/>
+      <w:lvlText w:val="o"/>
+      <w:lvlJc w:val="left"/>
+      <w:pPr>
+        <w:ind w:left="1440" w:hanging="360"/>
+      </w:pPr>
+      <w:rPr>
+        <w:rFonts w:ascii="Courier New" w:hAnsi="Courier New" w:cs="Courier New" w:hint="default"/>
+      </w:rPr>
+    </w:lvl>
+    <w:lvl w:ilvl="2" w:tplc="04090005" w:tentative="1">
+      <w:start w:val="1"/>
+      <w:numFmt w:val="bullet"/>
+      <w:lvlText w:val=""/>
+      <w:lvlJc w:val="left"/>
+      <w:pPr>
+        <w:ind w:left="2160" w:hanging="360"/>
+      </w:pPr>
+      <w:rPr>
+        <w:rFonts w:ascii="Wingdings" w:hAnsi="Wingdings" w:hint="default"/>
+      </w:rPr>
+    </w:lvl>
+    <w:lvl w:ilvl="3" w:tplc="04090001" w:tentative="1">
+      <w:start w:val="1"/>
+      <w:numFmt w:val="bullet"/>
+      <w:lvlText w:val=""/>
+      <w:lvlJc w:val="left"/>
+      <w:pPr>
+        <w:ind w:left="2880" w:hanging="360"/>
+      </w:pPr>
+      <w:rPr>
+        <w:rFonts w:ascii="Symbol" w:hAnsi="Symbol" w:hint="default"/>
+      </w:rPr>
+    </w:lvl>
+    <w:lvl w:ilvl="4" w:tplc="04090003" w:tentative="1">
+      <w:start w:val="1"/>
+      <w:numFmt w:val="bullet"/>
+      <w:lvlText w:val="o"/>
+      <w:lvlJc w:val="left"/>
+      <w:pPr>
+        <w:ind w:left="3600" w:hanging="360"/>
+      </w:pPr>
+      <w:rPr>
+        <w:rFonts w:ascii="Courier New" w:hAnsi="Courier New" w:cs="Courier New" w:hint="default"/>
+      </w:rPr>
+    </w:lvl>
+    <w:lvl w:ilvl="5" w:tplc="04090005" w:tentative="1">
+      <w:start w:val="1"/>
+      <w:numFmt w:val="bullet"/>
+      <w:lvlText w:val=""/>
+      <w:lvlJc w:val="left"/>
+      <w:pPr>
+        <w:ind w:left="4320" w:hanging="360"/>
+      </w:pPr>
+      <w:rPr>
+        <w:rFonts w:ascii="Wingdings" w:hAnsi="Wingdings" w:hint="default"/>
+      </w:rPr>
+    </w:lvl>
+    <w:lvl w:ilvl="6" w:tplc="04090001" w:tentative="1">
+      <w:start w:val="1"/>
+      <w:numFmt w:val="bullet"/>
+      <w:lvlText w:val=""/>
+      <w:lvlJc w:val="left"/>
+      <w:pPr>
+        <w:ind w:left="5040" w:hanging="360"/>
+      </w:pPr>
+      <w:rPr>
+        <w:rFonts w:ascii="Symbol" w:hAnsi="Symbol" w:hint="default"/>
+      </w:rPr>
+    </w:lvl>
+    <w:lvl w:ilvl="7" w:tplc="04090003" w:tentative="1">
+      <w:start w:val="1"/>
+      <w:numFmt w:val="bullet"/>
+      <w:lvlText w:val="o"/>
+      <w:lvlJc w:val="left"/>
+      <w:pPr>
+        <w:ind w:left="5760" w:hanging="360"/>
+      </w:pPr>
+      <w:rPr>
+        <w:rFonts w:ascii="Courier New" w:hAnsi="Courier New" w:cs="Courier New" w:hint="default"/>
+      </w:rPr>
+    </w:lvl>
+    <w:lvl w:ilvl="8" w:tplc="04090005" w:tentative="1">
+      <w:start w:val="1"/>
+      <w:numFmt w:val="bullet"/>
+      <w:lvlText w:val=""/>
+      <w:lvlJc w:val="left"/>
+      <w:pPr>
+        <w:ind w:left="6480" w:hanging="360"/>
+      </w:pPr>
+      <w:rPr>
+        <w:rFonts w:ascii="Wingdings" w:hAnsi="Wingdings" w:hint="default"/>
+      </w:rPr>
+    </w:lvl>
+  </w:abstractNum>
   <w:num w:numId="1" w16cid:durableId="713391326">
     <w:abstractNumId w:val="1"/>
   </w:num>
@@ -606,6 +787,9 @@
   </w:num>
   <w:num w:numId="4" w16cid:durableId="1484007177">
     <w:abstractNumId w:val="3"/>
+  </w:num>
+  <w:num w:numId="5" w16cid:durableId="521557404">
+    <w:abstractNumId w:val="4"/>
   </w:num>
 </w:numbering>
 </file>
@@ -1213,6 +1397,7 @@
   <w:style w:type="character" w:default="1" w:styleId="DefaultParagraphFont">
     <w:name w:val="Default Paragraph Font"/>
     <w:uiPriority w:val="1"/>
+    <w:semiHidden/>
     <w:unhideWhenUsed/>
   </w:style>
   <w:style w:type="table" w:default="1" w:styleId="TableNormal">

</xml_diff>